<commit_message>
resume and wireframe to code project
</commit_message>
<xml_diff>
--- a/pdf/PraveenKumarResume.docx
+++ b/pdf/PraveenKumarResume.docx
@@ -43,8 +43,8 @@
     <w:p>
       <w:pPr>
         <w:pStyle w:val="BodyText"/>
-        <w:spacing w:line="208" w:lineRule="exact" w:before="0"/>
-        <w:ind w:left="0" w:right="359" w:firstLine="0"/>
+        <w:spacing w:line="208" w:lineRule="exact"/>
+        <w:ind w:left="0" w:right="719" w:firstLine="0"/>
         <w:jc w:val="center"/>
       </w:pPr>
       <w:r>
@@ -385,7 +385,7 @@
     <w:p>
       <w:pPr>
         <w:pStyle w:val="Heading1"/>
-        <w:spacing w:before="236" w:after="23"/>
+        <w:spacing w:before="234" w:after="24"/>
       </w:pPr>
       <w:bookmarkStart w:name="Education" w:id="1"/>
       <w:bookmarkEnd w:id="1"/>
@@ -411,7 +411,7 @@
     <w:p>
       <w:pPr>
         <w:pStyle w:val="BodyText"/>
-        <w:spacing w:line="20" w:lineRule="exact" w:before="0"/>
+        <w:spacing w:line="20" w:lineRule="exact"/>
         <w:ind w:left="0" w:firstLine="0"/>
         <w:rPr>
           <w:sz w:val="2"/>
@@ -710,7 +710,7 @@
         <w:tabs>
           <w:tab w:pos="9788" w:val="left" w:leader="none"/>
         </w:tabs>
-        <w:spacing w:before="92"/>
+        <w:spacing w:before="90"/>
         <w:ind w:left="216" w:right="0" w:firstLine="0"/>
         <w:jc w:val="left"/>
         <w:rPr>
@@ -781,7 +781,7 @@
         <w:tabs>
           <w:tab w:pos="10664" w:val="right" w:leader="none"/>
         </w:tabs>
-        <w:spacing w:before="22"/>
+        <w:spacing w:before="21"/>
         <w:ind w:left="216" w:right="0" w:firstLine="0"/>
         <w:jc w:val="left"/>
         <w:rPr>
@@ -828,7 +828,7 @@
                   <wp:posOffset>457200</wp:posOffset>
                 </wp:positionH>
                 <wp:positionV relativeFrom="paragraph">
-                  <wp:posOffset>274541</wp:posOffset>
+                  <wp:posOffset>274110</wp:posOffset>
                 </wp:positionV>
                 <wp:extent cx="6858000" cy="1270"/>
                 <wp:effectExtent l="0" t="0" r="0" b="0"/>
@@ -885,7 +885,7 @@
           </mc:Choice>
           <mc:Fallback>
             <w:pict>
-              <v:shape style="position:absolute;margin-left:36pt;margin-top:21.617468pt;width:540pt;height:.1pt;mso-position-horizontal-relative:page;mso-position-vertical-relative:paragraph;z-index:-15726592;mso-wrap-distance-left:0;mso-wrap-distance-right:0" id="docshape5" coordorigin="720,432" coordsize="10800,0" path="m720,432l11520,432e" filled="false" stroked="true" strokeweight=".398pt" strokecolor="#000000">
+              <v:shape style="position:absolute;margin-left:36pt;margin-top:21.583469pt;width:540pt;height:.1pt;mso-position-horizontal-relative:page;mso-position-vertical-relative:paragraph;z-index:-15726592;mso-wrap-distance-left:0;mso-wrap-distance-right:0" id="docshape5" coordorigin="720,432" coordsize="10800,0" path="m720,432l11520,432e" filled="false" stroked="true" strokeweight=".398pt" strokecolor="#000000">
                 <v:path arrowok="t"/>
                 <v:stroke dashstyle="solid"/>
                 <w10:wrap type="topAndBottom"/>
@@ -1144,7 +1144,7 @@
         <w:tabs>
           <w:tab w:pos="695" w:val="left" w:leader="none"/>
         </w:tabs>
-        <w:spacing w:line="240" w:lineRule="auto" w:before="14" w:after="0"/>
+        <w:spacing w:line="240" w:lineRule="auto" w:before="11" w:after="0"/>
         <w:ind w:left="695" w:right="0" w:hanging="185"/>
         <w:jc w:val="left"/>
         <w:rPr>
@@ -1383,7 +1383,7 @@
         <w:tabs>
           <w:tab w:pos="695" w:val="left" w:leader="none"/>
         </w:tabs>
-        <w:spacing w:line="240" w:lineRule="auto" w:before="18" w:after="0"/>
+        <w:spacing w:line="240" w:lineRule="auto" w:before="16" w:after="0"/>
         <w:ind w:left="695" w:right="0" w:hanging="185"/>
         <w:jc w:val="left"/>
         <w:rPr>
@@ -1442,7 +1442,7 @@
         <w:tabs>
           <w:tab w:pos="695" w:val="left" w:leader="none"/>
         </w:tabs>
-        <w:spacing w:line="240" w:lineRule="auto" w:before="18" w:after="0"/>
+        <w:spacing w:line="240" w:lineRule="auto" w:before="15" w:after="0"/>
         <w:ind w:left="695" w:right="0" w:hanging="185"/>
         <w:jc w:val="left"/>
         <w:rPr>
@@ -1686,7 +1686,7 @@
         <w:tabs>
           <w:tab w:pos="9323" w:val="left" w:leader="none"/>
         </w:tabs>
-        <w:spacing w:before="112"/>
+        <w:spacing w:before="109"/>
         <w:ind w:left="292" w:right="0" w:firstLine="0"/>
         <w:jc w:val="left"/>
         <w:rPr>
@@ -1704,7 +1704,7 @@
       <w:r>
         <w:rPr>
           <w:b/>
-          <w:spacing w:val="6"/>
+          <w:spacing w:val="5"/>
           <w:w w:val="115"/>
           <w:sz w:val="20"/>
         </w:rPr>
@@ -1721,7 +1721,7 @@
       <w:r>
         <w:rPr>
           <w:b/>
-          <w:spacing w:val="8"/>
+          <w:spacing w:val="7"/>
           <w:w w:val="115"/>
           <w:sz w:val="20"/>
         </w:rPr>
@@ -1738,7 +1738,7 @@
       <w:r>
         <w:rPr>
           <w:b/>
-          <w:spacing w:val="-1"/>
+          <w:spacing w:val="-2"/>
           <w:w w:val="115"/>
           <w:sz w:val="20"/>
         </w:rPr>
@@ -1774,7 +1774,7 @@
       <w:r>
         <w:rPr>
           <w:i/>
-          <w:spacing w:val="4"/>
+          <w:spacing w:val="2"/>
           <w:w w:val="115"/>
           <w:sz w:val="20"/>
         </w:rPr>
@@ -1787,6 +1787,23 @@
           <w:sz w:val="20"/>
         </w:rPr>
         <w:t>shadcn</w:t>
+      </w:r>
+      <w:r>
+        <w:rPr>
+          <w:i/>
+          <w:spacing w:val="2"/>
+          <w:w w:val="115"/>
+          <w:sz w:val="20"/>
+        </w:rPr>
+        <w:t> </w:t>
+      </w:r>
+      <w:r>
+        <w:rPr>
+          <w:i/>
+          <w:w w:val="115"/>
+          <w:sz w:val="20"/>
+        </w:rPr>
+        <w:t>ui,next.js,</w:t>
       </w:r>
       <w:r>
         <w:rPr>
@@ -1803,7 +1820,41 @@
           <w:w w:val="115"/>
           <w:sz w:val="20"/>
         </w:rPr>
-        <w:t>ui,next</w:t>
+        <w:t>clerk</w:t>
+      </w:r>
+      <w:r>
+        <w:rPr>
+          <w:i/>
+          <w:spacing w:val="2"/>
+          <w:w w:val="115"/>
+          <w:sz w:val="20"/>
+        </w:rPr>
+        <w:t> </w:t>
+      </w:r>
+      <w:r>
+        <w:rPr>
+          <w:i/>
+          <w:w w:val="115"/>
+          <w:sz w:val="20"/>
+        </w:rPr>
+        <w:t>auth,</w:t>
+      </w:r>
+      <w:r>
+        <w:rPr>
+          <w:i/>
+          <w:spacing w:val="1"/>
+          <w:w w:val="115"/>
+          <w:sz w:val="20"/>
+        </w:rPr>
+        <w:t> </w:t>
+      </w:r>
+      <w:r>
+        <w:rPr>
+          <w:i/>
+          <w:w w:val="115"/>
+          <w:sz w:val="20"/>
+        </w:rPr>
+        <w:t>Gemini</w:t>
       </w:r>
       <w:r>
         <w:rPr>
@@ -1820,80 +1871,12 @@
           <w:w w:val="115"/>
           <w:sz w:val="20"/>
         </w:rPr>
-        <w:t>js,</w:t>
+        <w:t>API,</w:t>
       </w:r>
       <w:r>
         <w:rPr>
           <w:i/>
           <w:spacing w:val="3"/>
-          <w:w w:val="115"/>
-          <w:sz w:val="20"/>
-        </w:rPr>
-        <w:t> </w:t>
-      </w:r>
-      <w:r>
-        <w:rPr>
-          <w:i/>
-          <w:w w:val="115"/>
-          <w:sz w:val="20"/>
-        </w:rPr>
-        <w:t>clerk</w:t>
-      </w:r>
-      <w:r>
-        <w:rPr>
-          <w:i/>
-          <w:spacing w:val="3"/>
-          <w:w w:val="115"/>
-          <w:sz w:val="20"/>
-        </w:rPr>
-        <w:t> </w:t>
-      </w:r>
-      <w:r>
-        <w:rPr>
-          <w:i/>
-          <w:w w:val="115"/>
-          <w:sz w:val="20"/>
-        </w:rPr>
-        <w:t>auth,</w:t>
-      </w:r>
-      <w:r>
-        <w:rPr>
-          <w:i/>
-          <w:spacing w:val="4"/>
-          <w:w w:val="115"/>
-          <w:sz w:val="20"/>
-        </w:rPr>
-        <w:t> </w:t>
-      </w:r>
-      <w:r>
-        <w:rPr>
-          <w:i/>
-          <w:w w:val="115"/>
-          <w:sz w:val="20"/>
-        </w:rPr>
-        <w:t>Gemini</w:t>
-      </w:r>
-      <w:r>
-        <w:rPr>
-          <w:i/>
-          <w:spacing w:val="3"/>
-          <w:w w:val="115"/>
-          <w:sz w:val="20"/>
-        </w:rPr>
-        <w:t> </w:t>
-      </w:r>
-      <w:r>
-        <w:rPr>
-          <w:i/>
-          <w:w w:val="115"/>
-          <w:sz w:val="20"/>
-        </w:rPr>
-        <w:t>API,</w:t>
-      </w:r>
-      <w:r>
-        <w:rPr>
-          <w:i/>
-          <w:spacing w:val="4"/>
           <w:w w:val="115"/>
           <w:sz w:val="20"/>
         </w:rPr>
@@ -1946,8 +1929,8 @@
         <w:tabs>
           <w:tab w:pos="696" w:val="left" w:leader="none"/>
         </w:tabs>
-        <w:spacing w:line="235" w:lineRule="auto" w:before="17" w:after="0"/>
-        <w:ind w:left="696" w:right="355" w:hanging="186"/>
+        <w:spacing w:line="235" w:lineRule="auto" w:before="14" w:after="0"/>
+        <w:ind w:left="696" w:right="715" w:hanging="186"/>
         <w:jc w:val="left"/>
         <w:rPr>
           <w:rFonts w:ascii="Arial" w:hAnsi="Arial"/>
@@ -2139,7 +2122,7 @@
         <w:tabs>
           <w:tab w:pos="695" w:val="left" w:leader="none"/>
         </w:tabs>
-        <w:spacing w:line="240" w:lineRule="auto" w:before="19" w:after="0"/>
+        <w:spacing w:line="240" w:lineRule="auto" w:before="17" w:after="0"/>
         <w:ind w:left="695" w:right="0" w:hanging="185"/>
         <w:jc w:val="left"/>
         <w:rPr>
@@ -2310,7 +2293,7 @@
     </w:p>
     <w:p>
       <w:pPr>
-        <w:spacing w:before="112"/>
+        <w:spacing w:before="108"/>
         <w:ind w:left="216" w:right="0" w:firstLine="0"/>
         <w:jc w:val="left"/>
         <w:rPr>
@@ -2554,7 +2537,7 @@
         <w:tabs>
           <w:tab w:pos="695" w:val="left" w:leader="none"/>
         </w:tabs>
-        <w:spacing w:line="240" w:lineRule="auto" w:before="13" w:after="0"/>
+        <w:spacing w:line="240" w:lineRule="auto" w:before="11" w:after="0"/>
         <w:ind w:left="695" w:right="0" w:hanging="185"/>
         <w:jc w:val="left"/>
         <w:rPr>
@@ -2569,30 +2552,98 @@
           <w:w w:val="110"/>
           <w:sz w:val="20"/>
         </w:rPr>
-        <w:t>A full-stack web application</w:t>
-      </w:r>
-      <w:r>
-        <w:rPr>
-          <w:spacing w:val="1"/>
-          <w:w w:val="110"/>
-          <w:sz w:val="20"/>
-        </w:rPr>
-        <w:t> </w:t>
-      </w:r>
-      <w:r>
-        <w:rPr>
-          <w:w w:val="110"/>
-          <w:sz w:val="20"/>
-        </w:rPr>
-        <w:t>using with Next </w:t>
-      </w:r>
-      <w:r>
-        <w:rPr>
-          <w:spacing w:val="-5"/>
-          <w:w w:val="110"/>
-          <w:sz w:val="20"/>
-        </w:rPr>
-        <w:t>Js</w:t>
+        <w:t>A</w:t>
+      </w:r>
+      <w:r>
+        <w:rPr>
+          <w:spacing w:val="-2"/>
+          <w:w w:val="110"/>
+          <w:sz w:val="20"/>
+        </w:rPr>
+        <w:t> </w:t>
+      </w:r>
+      <w:r>
+        <w:rPr>
+          <w:w w:val="110"/>
+          <w:sz w:val="20"/>
+        </w:rPr>
+        <w:t>full-stack</w:t>
+      </w:r>
+      <w:r>
+        <w:rPr>
+          <w:spacing w:val="-2"/>
+          <w:w w:val="110"/>
+          <w:sz w:val="20"/>
+        </w:rPr>
+        <w:t> </w:t>
+      </w:r>
+      <w:r>
+        <w:rPr>
+          <w:w w:val="110"/>
+          <w:sz w:val="20"/>
+        </w:rPr>
+        <w:t>web</w:t>
+      </w:r>
+      <w:r>
+        <w:rPr>
+          <w:spacing w:val="-2"/>
+          <w:w w:val="110"/>
+          <w:sz w:val="20"/>
+        </w:rPr>
+        <w:t> </w:t>
+      </w:r>
+      <w:r>
+        <w:rPr>
+          <w:w w:val="110"/>
+          <w:sz w:val="20"/>
+        </w:rPr>
+        <w:t>application</w:t>
+      </w:r>
+      <w:r>
+        <w:rPr>
+          <w:spacing w:val="-2"/>
+          <w:w w:val="110"/>
+          <w:sz w:val="20"/>
+        </w:rPr>
+        <w:t> </w:t>
+      </w:r>
+      <w:r>
+        <w:rPr>
+          <w:w w:val="110"/>
+          <w:sz w:val="20"/>
+        </w:rPr>
+        <w:t>using</w:t>
+      </w:r>
+      <w:r>
+        <w:rPr>
+          <w:spacing w:val="-2"/>
+          <w:w w:val="110"/>
+          <w:sz w:val="20"/>
+        </w:rPr>
+        <w:t> </w:t>
+      </w:r>
+      <w:r>
+        <w:rPr>
+          <w:w w:val="110"/>
+          <w:sz w:val="20"/>
+        </w:rPr>
+        <w:t>with</w:t>
+      </w:r>
+      <w:r>
+        <w:rPr>
+          <w:spacing w:val="-1"/>
+          <w:w w:val="110"/>
+          <w:sz w:val="20"/>
+        </w:rPr>
+        <w:t> </w:t>
+      </w:r>
+      <w:r>
+        <w:rPr>
+          <w:spacing w:val="-2"/>
+          <w:w w:val="110"/>
+          <w:sz w:val="20"/>
+        </w:rPr>
+        <w:t>Next.js</w:t>
       </w:r>
     </w:p>
     <w:p>
@@ -2605,7 +2656,7 @@
         <w:tabs>
           <w:tab w:pos="695" w:val="left" w:leader="none"/>
         </w:tabs>
-        <w:spacing w:line="240" w:lineRule="auto" w:before="19" w:after="0"/>
+        <w:spacing w:line="240" w:lineRule="auto" w:before="15" w:after="0"/>
         <w:ind w:left="695" w:right="0" w:hanging="185"/>
         <w:jc w:val="left"/>
         <w:rPr>
@@ -2649,7 +2700,7 @@
         <w:tabs>
           <w:tab w:pos="695" w:val="left" w:leader="none"/>
         </w:tabs>
-        <w:spacing w:line="240" w:lineRule="auto" w:before="18" w:after="0"/>
+        <w:spacing w:line="240" w:lineRule="auto" w:before="16" w:after="0"/>
         <w:ind w:left="695" w:right="0" w:hanging="185"/>
         <w:jc w:val="left"/>
         <w:rPr>
@@ -2933,7 +2984,7 @@
         <w:tabs>
           <w:tab w:pos="695" w:val="left" w:leader="none"/>
         </w:tabs>
-        <w:spacing w:line="240" w:lineRule="auto" w:before="18" w:after="0"/>
+        <w:spacing w:line="240" w:lineRule="auto" w:before="16" w:after="0"/>
         <w:ind w:left="695" w:right="0" w:hanging="185"/>
         <w:jc w:val="left"/>
         <w:rPr>
@@ -3134,10 +3185,7 @@
     </w:p>
     <w:p>
       <w:pPr>
-        <w:tabs>
-          <w:tab w:pos="9323" w:val="left" w:leader="none"/>
-        </w:tabs>
-        <w:spacing w:before="112"/>
+        <w:spacing w:before="108"/>
         <w:ind w:left="216" w:right="0" w:firstLine="0"/>
         <w:jc w:val="left"/>
         <w:rPr>
@@ -3150,50 +3198,101 @@
           <w:w w:val="110"/>
           <w:sz w:val="20"/>
         </w:rPr>
-        <w:t>React</w:t>
-      </w:r>
-      <w:r>
-        <w:rPr>
-          <w:b/>
-          <w:spacing w:val="11"/>
-          <w:w w:val="110"/>
-          <w:sz w:val="20"/>
-        </w:rPr>
-        <w:t> </w:t>
-      </w:r>
-      <w:r>
-        <w:rPr>
-          <w:b/>
-          <w:w w:val="110"/>
-          <w:sz w:val="20"/>
-        </w:rPr>
-        <w:t>Job</w:t>
-      </w:r>
-      <w:r>
-        <w:rPr>
-          <w:b/>
-          <w:spacing w:val="13"/>
-          <w:w w:val="110"/>
-          <w:sz w:val="20"/>
-        </w:rPr>
-        <w:t> </w:t>
-      </w:r>
-      <w:r>
-        <w:rPr>
-          <w:b/>
-          <w:w w:val="110"/>
-          <w:sz w:val="20"/>
-        </w:rPr>
-        <w:t>Portal</w:t>
-      </w:r>
-      <w:r>
-        <w:rPr>
-          <w:b/>
-          <w:spacing w:val="4"/>
-          <w:w w:val="110"/>
-          <w:sz w:val="20"/>
-        </w:rPr>
-        <w:t> </w:t>
+        <w:t>Health</w:t>
+      </w:r>
+      <w:r>
+        <w:rPr>
+          <w:b/>
+          <w:spacing w:val="46"/>
+          <w:w w:val="110"/>
+          <w:sz w:val="20"/>
+        </w:rPr>
+        <w:t> </w:t>
+      </w:r>
+      <w:r>
+        <w:rPr>
+          <w:b/>
+          <w:w w:val="110"/>
+          <w:sz w:val="20"/>
+        </w:rPr>
+        <w:t>Assistant</w:t>
+      </w:r>
+      <w:r>
+        <w:rPr>
+          <w:b/>
+          <w:spacing w:val="45"/>
+          <w:w w:val="110"/>
+          <w:sz w:val="20"/>
+        </w:rPr>
+        <w:t> </w:t>
+      </w:r>
+      <w:r>
+        <w:rPr>
+          <w:b/>
+          <w:w w:val="110"/>
+          <w:sz w:val="20"/>
+        </w:rPr>
+        <w:t>Chatbot</w:t>
+      </w:r>
+      <w:r>
+        <w:rPr>
+          <w:b/>
+          <w:spacing w:val="45"/>
+          <w:w w:val="110"/>
+          <w:sz w:val="20"/>
+        </w:rPr>
+        <w:t> </w:t>
+      </w:r>
+      <w:r>
+        <w:rPr>
+          <w:b/>
+          <w:w w:val="110"/>
+          <w:sz w:val="20"/>
+        </w:rPr>
+        <w:t>and</w:t>
+      </w:r>
+      <w:r>
+        <w:rPr>
+          <w:b/>
+          <w:spacing w:val="46"/>
+          <w:w w:val="110"/>
+          <w:sz w:val="20"/>
+        </w:rPr>
+        <w:t> </w:t>
+      </w:r>
+      <w:r>
+        <w:rPr>
+          <w:b/>
+          <w:w w:val="110"/>
+          <w:sz w:val="20"/>
+        </w:rPr>
+        <w:t>Prediction</w:t>
+      </w:r>
+      <w:r>
+        <w:rPr>
+          <w:b/>
+          <w:spacing w:val="46"/>
+          <w:w w:val="110"/>
+          <w:sz w:val="20"/>
+        </w:rPr>
+        <w:t> </w:t>
+      </w:r>
+      <w:r>
+        <w:rPr>
+          <w:b/>
+          <w:w w:val="110"/>
+          <w:sz w:val="20"/>
+        </w:rPr>
+        <w:t>Tool</w:t>
+      </w:r>
+      <w:r>
+        <w:rPr>
+          <w:b/>
+          <w:spacing w:val="38"/>
+          <w:w w:val="110"/>
+          <w:sz w:val="20"/>
+        </w:rPr>
+        <w:t>  </w:t>
       </w:r>
       <w:r>
         <w:rPr>
@@ -3208,121 +3307,96 @@
         <w:rPr>
           <w:rFonts w:ascii="Times New Roman"/>
           <w:i/>
-          <w:spacing w:val="57"/>
-          <w:w w:val="110"/>
-          <w:sz w:val="20"/>
-        </w:rPr>
-        <w:t> </w:t>
-      </w:r>
-      <w:r>
-        <w:rPr>
-          <w:i/>
-          <w:w w:val="110"/>
-          <w:sz w:val="20"/>
-        </w:rPr>
-        <w:t>Vite,</w:t>
-      </w:r>
-      <w:r>
-        <w:rPr>
-          <w:i/>
-          <w:spacing w:val="9"/>
-          <w:w w:val="110"/>
-          <w:sz w:val="20"/>
-        </w:rPr>
-        <w:t> </w:t>
-      </w:r>
-      <w:r>
-        <w:rPr>
-          <w:i/>
-          <w:w w:val="110"/>
-          <w:sz w:val="20"/>
-        </w:rPr>
-        <w:t>react-redux,</w:t>
-      </w:r>
-      <w:r>
-        <w:rPr>
-          <w:i/>
-          <w:spacing w:val="8"/>
-          <w:w w:val="110"/>
-          <w:sz w:val="20"/>
-        </w:rPr>
-        <w:t> </w:t>
-      </w:r>
-      <w:r>
-        <w:rPr>
-          <w:i/>
-          <w:w w:val="110"/>
-          <w:sz w:val="20"/>
-        </w:rPr>
-        <w:t>tailwindcss,</w:t>
-      </w:r>
-      <w:r>
-        <w:rPr>
-          <w:i/>
-          <w:spacing w:val="9"/>
-          <w:w w:val="110"/>
-          <w:sz w:val="20"/>
-        </w:rPr>
-        <w:t> </w:t>
-      </w:r>
-      <w:r>
-        <w:rPr>
-          <w:i/>
-          <w:w w:val="110"/>
-          <w:sz w:val="20"/>
-        </w:rPr>
-        <w:t>jsonwebtoken,</w:t>
-      </w:r>
-      <w:r>
-        <w:rPr>
-          <w:i/>
-          <w:spacing w:val="8"/>
-          <w:w w:val="110"/>
-          <w:sz w:val="20"/>
-        </w:rPr>
-        <w:t> </w:t>
-      </w:r>
-      <w:r>
-        <w:rPr>
-          <w:i/>
-          <w:w w:val="110"/>
-          <w:sz w:val="20"/>
-        </w:rPr>
-        <w:t>cloudinary,</w:t>
-      </w:r>
-      <w:r>
-        <w:rPr>
-          <w:i/>
-          <w:spacing w:val="8"/>
-          <w:w w:val="110"/>
-          <w:sz w:val="20"/>
-        </w:rPr>
-        <w:t> </w:t>
-      </w:r>
-      <w:r>
-        <w:rPr>
-          <w:i/>
-          <w:w w:val="110"/>
-          <w:sz w:val="20"/>
-        </w:rPr>
-        <w:t>multer,</w:t>
-      </w:r>
-      <w:r>
-        <w:rPr>
-          <w:i/>
-          <w:spacing w:val="9"/>
-          <w:w w:val="110"/>
-          <w:sz w:val="20"/>
-        </w:rPr>
-        <w:t> </w:t>
-      </w:r>
-      <w:r>
-        <w:rPr>
-          <w:i/>
-          <w:w w:val="110"/>
-          <w:sz w:val="20"/>
-        </w:rPr>
-        <w:t>cookie-</w:t>
+          <w:spacing w:val="31"/>
+          <w:w w:val="110"/>
+          <w:sz w:val="20"/>
+        </w:rPr>
+        <w:t>  </w:t>
+      </w:r>
+      <w:r>
+        <w:rPr>
+          <w:i/>
+          <w:w w:val="110"/>
+          <w:sz w:val="20"/>
+        </w:rPr>
+        <w:t>Flask,</w:t>
+      </w:r>
+      <w:r>
+        <w:rPr>
+          <w:i/>
+          <w:spacing w:val="41"/>
+          <w:w w:val="110"/>
+          <w:sz w:val="20"/>
+        </w:rPr>
+        <w:t> </w:t>
+      </w:r>
+      <w:r>
+        <w:rPr>
+          <w:i/>
+          <w:w w:val="110"/>
+          <w:sz w:val="20"/>
+        </w:rPr>
+        <w:t>Transformers,</w:t>
+      </w:r>
+      <w:r>
+        <w:rPr>
+          <w:i/>
+          <w:spacing w:val="39"/>
+          <w:w w:val="110"/>
+          <w:sz w:val="20"/>
+        </w:rPr>
+        <w:t> </w:t>
+      </w:r>
+      <w:r>
+        <w:rPr>
+          <w:i/>
+          <w:w w:val="110"/>
+          <w:sz w:val="20"/>
+        </w:rPr>
+        <w:t>scikit-learn,</w:t>
+      </w:r>
+      <w:r>
+        <w:rPr>
+          <w:i/>
+          <w:spacing w:val="39"/>
+          <w:w w:val="110"/>
+          <w:sz w:val="20"/>
+        </w:rPr>
+        <w:t> </w:t>
+      </w:r>
+      <w:r>
+        <w:rPr>
+          <w:i/>
+          <w:w w:val="110"/>
+          <w:sz w:val="20"/>
+        </w:rPr>
+        <w:t>pandas,</w:t>
+      </w:r>
+      <w:r>
+        <w:rPr>
+          <w:i/>
+          <w:spacing w:val="40"/>
+          <w:w w:val="110"/>
+          <w:sz w:val="20"/>
+        </w:rPr>
+        <w:t> </w:t>
+      </w:r>
+      <w:r>
+        <w:rPr>
+          <w:i/>
+          <w:w w:val="110"/>
+          <w:sz w:val="20"/>
+        </w:rPr>
+        <w:t>pickle,</w:t>
+      </w:r>
+      <w:r>
+        <w:rPr>
+          <w:i/>
+          <w:spacing w:val="39"/>
+          <w:w w:val="110"/>
+          <w:sz w:val="20"/>
+        </w:rPr>
+        <w:t> </w:t>
       </w:r>
       <w:r>
         <w:rPr>
@@ -3331,14 +3405,7 @@
           <w:w w:val="110"/>
           <w:sz w:val="20"/>
         </w:rPr>
-        <w:t>parser</w:t>
-      </w:r>
-      <w:r>
-        <w:rPr>
-          <w:i/>
-          <w:sz w:val="20"/>
-        </w:rPr>
-        <w:tab/>
+        <w:t>torch</w:t>
       </w:r>
       <w:hyperlink r:id="rId14">
         <w:r>
@@ -3371,7 +3438,7 @@
         <w:tabs>
           <w:tab w:pos="695" w:val="left" w:leader="none"/>
         </w:tabs>
-        <w:spacing w:line="240" w:lineRule="auto" w:before="13" w:after="0"/>
+        <w:spacing w:line="240" w:lineRule="auto" w:before="11" w:after="0"/>
         <w:ind w:left="695" w:right="0" w:hanging="185"/>
         <w:jc w:val="left"/>
         <w:rPr>
@@ -3383,60 +3450,135 @@
       </w:pPr>
       <w:r>
         <w:rPr>
-          <w:w w:val="110"/>
-          <w:sz w:val="20"/>
-        </w:rPr>
-        <w:t>A full-stack web application</w:t>
-      </w:r>
-      <w:r>
-        <w:rPr>
-          <w:spacing w:val="1"/>
-          <w:w w:val="110"/>
-          <w:sz w:val="20"/>
-        </w:rPr>
-        <w:t> </w:t>
-      </w:r>
-      <w:r>
-        <w:rPr>
-          <w:w w:val="110"/>
-          <w:sz w:val="20"/>
-        </w:rPr>
-        <w:t>using with Node</w:t>
-      </w:r>
-      <w:r>
-        <w:rPr>
-          <w:spacing w:val="1"/>
-          <w:w w:val="110"/>
-          <w:sz w:val="20"/>
-        </w:rPr>
-        <w:t> </w:t>
-      </w:r>
-      <w:r>
-        <w:rPr>
-          <w:w w:val="110"/>
-          <w:sz w:val="20"/>
-        </w:rPr>
-        <w:t>JS as backend with</w:t>
-      </w:r>
-      <w:r>
-        <w:rPr>
-          <w:spacing w:val="1"/>
-          <w:w w:val="110"/>
-          <w:sz w:val="20"/>
-        </w:rPr>
-        <w:t> </w:t>
-      </w:r>
-      <w:r>
-        <w:rPr>
-          <w:w w:val="110"/>
-          <w:sz w:val="20"/>
-        </w:rPr>
-        <w:t>React as the</w:t>
-      </w:r>
-      <w:r>
-        <w:rPr>
-          <w:spacing w:val="1"/>
-          <w:w w:val="110"/>
+          <w:w w:val="105"/>
+          <w:sz w:val="20"/>
+        </w:rPr>
+        <w:t>Full-stack</w:t>
+      </w:r>
+      <w:r>
+        <w:rPr>
+          <w:spacing w:val="19"/>
+          <w:w w:val="105"/>
+          <w:sz w:val="20"/>
+        </w:rPr>
+        <w:t> </w:t>
+      </w:r>
+      <w:r>
+        <w:rPr>
+          <w:w w:val="105"/>
+          <w:sz w:val="20"/>
+        </w:rPr>
+        <w:t>Flask</w:t>
+      </w:r>
+      <w:r>
+        <w:rPr>
+          <w:spacing w:val="20"/>
+          <w:w w:val="105"/>
+          <w:sz w:val="20"/>
+        </w:rPr>
+        <w:t> </w:t>
+      </w:r>
+      <w:r>
+        <w:rPr>
+          <w:w w:val="105"/>
+          <w:sz w:val="20"/>
+        </w:rPr>
+        <w:t>app</w:t>
+      </w:r>
+      <w:r>
+        <w:rPr>
+          <w:spacing w:val="20"/>
+          <w:w w:val="105"/>
+          <w:sz w:val="20"/>
+        </w:rPr>
+        <w:t> </w:t>
+      </w:r>
+      <w:r>
+        <w:rPr>
+          <w:w w:val="105"/>
+          <w:sz w:val="20"/>
+        </w:rPr>
+        <w:t>with</w:t>
+      </w:r>
+      <w:r>
+        <w:rPr>
+          <w:spacing w:val="20"/>
+          <w:w w:val="105"/>
+          <w:sz w:val="20"/>
+        </w:rPr>
+        <w:t> </w:t>
+      </w:r>
+      <w:r>
+        <w:rPr>
+          <w:w w:val="105"/>
+          <w:sz w:val="20"/>
+        </w:rPr>
+        <w:t>symptom-based</w:t>
+      </w:r>
+      <w:r>
+        <w:rPr>
+          <w:spacing w:val="19"/>
+          <w:w w:val="105"/>
+          <w:sz w:val="20"/>
+        </w:rPr>
+        <w:t> </w:t>
+      </w:r>
+      <w:r>
+        <w:rPr>
+          <w:w w:val="105"/>
+          <w:sz w:val="20"/>
+        </w:rPr>
+        <w:t>disease</w:t>
+      </w:r>
+      <w:r>
+        <w:rPr>
+          <w:spacing w:val="20"/>
+          <w:w w:val="105"/>
+          <w:sz w:val="20"/>
+        </w:rPr>
+        <w:t> </w:t>
+      </w:r>
+      <w:r>
+        <w:rPr>
+          <w:w w:val="105"/>
+          <w:sz w:val="20"/>
+        </w:rPr>
+        <w:t>prediction</w:t>
+      </w:r>
+      <w:r>
+        <w:rPr>
+          <w:spacing w:val="20"/>
+          <w:w w:val="105"/>
+          <w:sz w:val="20"/>
+        </w:rPr>
+        <w:t> </w:t>
+      </w:r>
+      <w:r>
+        <w:rPr>
+          <w:w w:val="105"/>
+          <w:sz w:val="20"/>
+        </w:rPr>
+        <w:t>and</w:t>
+      </w:r>
+      <w:r>
+        <w:rPr>
+          <w:spacing w:val="20"/>
+          <w:w w:val="105"/>
+          <w:sz w:val="20"/>
+        </w:rPr>
+        <w:t> </w:t>
+      </w:r>
+      <w:r>
+        <w:rPr>
+          <w:w w:val="105"/>
+          <w:sz w:val="20"/>
+        </w:rPr>
+        <w:t>a</w:t>
+      </w:r>
+      <w:r>
+        <w:rPr>
+          <w:spacing w:val="20"/>
+          <w:w w:val="105"/>
           <w:sz w:val="20"/>
         </w:rPr>
         <w:t> </w:t>
@@ -3444,10 +3586,10 @@
       <w:r>
         <w:rPr>
           <w:spacing w:val="-2"/>
-          <w:w w:val="110"/>
-          <w:sz w:val="20"/>
-        </w:rPr>
-        <w:t>frontend</w:t>
+          <w:w w:val="105"/>
+          <w:sz w:val="20"/>
+        </w:rPr>
+        <w:t>chatbot.</w:t>
       </w:r>
     </w:p>
     <w:p>
@@ -3460,7 +3602,7 @@
         <w:tabs>
           <w:tab w:pos="695" w:val="left" w:leader="none"/>
         </w:tabs>
-        <w:spacing w:line="240" w:lineRule="auto" w:before="18" w:after="0"/>
+        <w:spacing w:line="240" w:lineRule="auto" w:before="15" w:after="0"/>
         <w:ind w:left="695" w:right="0" w:hanging="185"/>
         <w:jc w:val="left"/>
         <w:rPr>
@@ -3475,41 +3617,176 @@
           <w:w w:val="105"/>
           <w:sz w:val="20"/>
         </w:rPr>
-        <w:t>Authentication</w:t>
-      </w:r>
-      <w:r>
-        <w:rPr>
-          <w:spacing w:val="30"/>
-          <w:w w:val="105"/>
-          <w:sz w:val="20"/>
-        </w:rPr>
-        <w:t> </w:t>
-      </w:r>
-      <w:r>
-        <w:rPr>
-          <w:w w:val="105"/>
-          <w:sz w:val="20"/>
-        </w:rPr>
-        <w:t>of</w:t>
-      </w:r>
-      <w:r>
-        <w:rPr>
-          <w:spacing w:val="30"/>
-          <w:w w:val="105"/>
-          <w:sz w:val="20"/>
-        </w:rPr>
-        <w:t> </w:t>
-      </w:r>
-      <w:r>
-        <w:rPr>
-          <w:w w:val="105"/>
-          <w:sz w:val="20"/>
-        </w:rPr>
-        <w:t>Admin</w:t>
-      </w:r>
-      <w:r>
-        <w:rPr>
-          <w:spacing w:val="30"/>
+        <w:t>Uses</w:t>
+      </w:r>
+      <w:r>
+        <w:rPr>
+          <w:spacing w:val="16"/>
+          <w:w w:val="105"/>
+          <w:sz w:val="20"/>
+        </w:rPr>
+        <w:t> </w:t>
+      </w:r>
+      <w:r>
+        <w:rPr>
+          <w:w w:val="105"/>
+          <w:sz w:val="20"/>
+        </w:rPr>
+        <w:t>an</w:t>
+      </w:r>
+      <w:r>
+        <w:rPr>
+          <w:spacing w:val="17"/>
+          <w:w w:val="105"/>
+          <w:sz w:val="20"/>
+        </w:rPr>
+        <w:t> </w:t>
+      </w:r>
+      <w:r>
+        <w:rPr>
+          <w:w w:val="105"/>
+          <w:sz w:val="20"/>
+        </w:rPr>
+        <w:t>SVC</w:t>
+      </w:r>
+      <w:r>
+        <w:rPr>
+          <w:spacing w:val="17"/>
+          <w:w w:val="105"/>
+          <w:sz w:val="20"/>
+        </w:rPr>
+        <w:t> </w:t>
+      </w:r>
+      <w:r>
+        <w:rPr>
+          <w:w w:val="105"/>
+          <w:sz w:val="20"/>
+        </w:rPr>
+        <w:t>model</w:t>
+      </w:r>
+      <w:r>
+        <w:rPr>
+          <w:spacing w:val="16"/>
+          <w:w w:val="105"/>
+          <w:sz w:val="20"/>
+        </w:rPr>
+        <w:t> </w:t>
+      </w:r>
+      <w:r>
+        <w:rPr>
+          <w:w w:val="105"/>
+          <w:sz w:val="20"/>
+        </w:rPr>
+        <w:t>for</w:t>
+      </w:r>
+      <w:r>
+        <w:rPr>
+          <w:spacing w:val="17"/>
+          <w:w w:val="105"/>
+          <w:sz w:val="20"/>
+        </w:rPr>
+        <w:t> </w:t>
+      </w:r>
+      <w:r>
+        <w:rPr>
+          <w:w w:val="105"/>
+          <w:sz w:val="20"/>
+        </w:rPr>
+        <w:t>disease</w:t>
+      </w:r>
+      <w:r>
+        <w:rPr>
+          <w:spacing w:val="17"/>
+          <w:w w:val="105"/>
+          <w:sz w:val="20"/>
+        </w:rPr>
+        <w:t> </w:t>
+      </w:r>
+      <w:r>
+        <w:rPr>
+          <w:w w:val="105"/>
+          <w:sz w:val="20"/>
+        </w:rPr>
+        <w:t>prediction,</w:t>
+      </w:r>
+      <w:r>
+        <w:rPr>
+          <w:spacing w:val="16"/>
+          <w:w w:val="105"/>
+          <w:sz w:val="20"/>
+        </w:rPr>
+        <w:t> </w:t>
+      </w:r>
+      <w:r>
+        <w:rPr>
+          <w:w w:val="105"/>
+          <w:sz w:val="20"/>
+        </w:rPr>
+        <w:t>providing</w:t>
+      </w:r>
+      <w:r>
+        <w:rPr>
+          <w:spacing w:val="17"/>
+          <w:w w:val="105"/>
+          <w:sz w:val="20"/>
+        </w:rPr>
+        <w:t> </w:t>
+      </w:r>
+      <w:r>
+        <w:rPr>
+          <w:w w:val="105"/>
+          <w:sz w:val="20"/>
+        </w:rPr>
+        <w:t>details</w:t>
+      </w:r>
+      <w:r>
+        <w:rPr>
+          <w:spacing w:val="17"/>
+          <w:w w:val="105"/>
+          <w:sz w:val="20"/>
+        </w:rPr>
+        <w:t> </w:t>
+      </w:r>
+      <w:r>
+        <w:rPr>
+          <w:w w:val="105"/>
+          <w:sz w:val="20"/>
+        </w:rPr>
+        <w:t>like</w:t>
+      </w:r>
+      <w:r>
+        <w:rPr>
+          <w:spacing w:val="17"/>
+          <w:w w:val="105"/>
+          <w:sz w:val="20"/>
+        </w:rPr>
+        <w:t> </w:t>
+      </w:r>
+      <w:r>
+        <w:rPr>
+          <w:w w:val="105"/>
+          <w:sz w:val="20"/>
+        </w:rPr>
+        <w:t>descriptions,</w:t>
+      </w:r>
+      <w:r>
+        <w:rPr>
+          <w:spacing w:val="16"/>
+          <w:w w:val="105"/>
+          <w:sz w:val="20"/>
+        </w:rPr>
+        <w:t> </w:t>
+      </w:r>
+      <w:r>
+        <w:rPr>
+          <w:w w:val="105"/>
+          <w:sz w:val="20"/>
+        </w:rPr>
+        <w:t>precautions,</w:t>
+      </w:r>
+      <w:r>
+        <w:rPr>
+          <w:spacing w:val="17"/>
           <w:w w:val="105"/>
           <w:sz w:val="20"/>
         </w:rPr>
@@ -3524,67 +3801,7 @@
       </w:r>
       <w:r>
         <w:rPr>
-          <w:spacing w:val="30"/>
-          <w:w w:val="105"/>
-          <w:sz w:val="20"/>
-        </w:rPr>
-        <w:t> </w:t>
-      </w:r>
-      <w:r>
-        <w:rPr>
-          <w:w w:val="105"/>
-          <w:sz w:val="20"/>
-        </w:rPr>
-        <w:t>Employee</w:t>
-      </w:r>
-      <w:r>
-        <w:rPr>
-          <w:spacing w:val="30"/>
-          <w:w w:val="105"/>
-          <w:sz w:val="20"/>
-        </w:rPr>
-        <w:t> </w:t>
-      </w:r>
-      <w:r>
-        <w:rPr>
-          <w:w w:val="105"/>
-          <w:sz w:val="20"/>
-        </w:rPr>
-        <w:t>details</w:t>
-      </w:r>
-      <w:r>
-        <w:rPr>
-          <w:spacing w:val="31"/>
-          <w:w w:val="105"/>
-          <w:sz w:val="20"/>
-        </w:rPr>
-        <w:t> </w:t>
-      </w:r>
-      <w:r>
-        <w:rPr>
-          <w:w w:val="105"/>
-          <w:sz w:val="20"/>
-        </w:rPr>
-        <w:t>via</w:t>
-      </w:r>
-      <w:r>
-        <w:rPr>
-          <w:spacing w:val="30"/>
-          <w:w w:val="105"/>
-          <w:sz w:val="20"/>
-        </w:rPr>
-        <w:t> </w:t>
-      </w:r>
-      <w:r>
-        <w:rPr>
-          <w:w w:val="105"/>
-          <w:sz w:val="20"/>
-        </w:rPr>
-        <w:t>MonGoDB</w:t>
-      </w:r>
-      <w:r>
-        <w:rPr>
-          <w:spacing w:val="30"/>
+          <w:spacing w:val="17"/>
           <w:w w:val="105"/>
           <w:sz w:val="20"/>
         </w:rPr>
@@ -3596,7 +3813,7 @@
           <w:w w:val="105"/>
           <w:sz w:val="20"/>
         </w:rPr>
-        <w:t>data.</w:t>
+        <w:t>treatments.</w:t>
       </w:r>
     </w:p>
     <w:p>
@@ -3609,7 +3826,7 @@
         <w:tabs>
           <w:tab w:pos="695" w:val="left" w:leader="none"/>
         </w:tabs>
-        <w:spacing w:line="240" w:lineRule="auto" w:before="19" w:after="0"/>
+        <w:spacing w:line="240" w:lineRule="auto" w:before="16" w:after="0"/>
         <w:ind w:left="695" w:right="0" w:hanging="185"/>
         <w:jc w:val="left"/>
         <w:rPr>
@@ -3624,41 +3841,131 @@
           <w:w w:val="105"/>
           <w:sz w:val="20"/>
         </w:rPr>
-        <w:t>Admin</w:t>
-      </w:r>
-      <w:r>
-        <w:rPr>
-          <w:spacing w:val="12"/>
-          <w:w w:val="105"/>
-          <w:sz w:val="20"/>
-        </w:rPr>
-        <w:t> </w:t>
-      </w:r>
-      <w:r>
-        <w:rPr>
-          <w:w w:val="105"/>
-          <w:sz w:val="20"/>
-        </w:rPr>
-        <w:t>can</w:t>
-      </w:r>
-      <w:r>
-        <w:rPr>
-          <w:spacing w:val="13"/>
-          <w:w w:val="105"/>
-          <w:sz w:val="20"/>
-        </w:rPr>
-        <w:t> </w:t>
-      </w:r>
-      <w:r>
-        <w:rPr>
-          <w:w w:val="105"/>
-          <w:sz w:val="20"/>
-        </w:rPr>
-        <w:t>login</w:t>
-      </w:r>
-      <w:r>
-        <w:rPr>
-          <w:spacing w:val="13"/>
+        <w:t>Fine-tuned</w:t>
+      </w:r>
+      <w:r>
+        <w:rPr>
+          <w:spacing w:val="25"/>
+          <w:w w:val="105"/>
+          <w:sz w:val="20"/>
+        </w:rPr>
+        <w:t> </w:t>
+      </w:r>
+      <w:r>
+        <w:rPr>
+          <w:w w:val="105"/>
+          <w:sz w:val="20"/>
+        </w:rPr>
+        <w:t>DistilGPT2</w:t>
+      </w:r>
+      <w:r>
+        <w:rPr>
+          <w:spacing w:val="26"/>
+          <w:w w:val="105"/>
+          <w:sz w:val="20"/>
+        </w:rPr>
+        <w:t> </w:t>
+      </w:r>
+      <w:r>
+        <w:rPr>
+          <w:w w:val="105"/>
+          <w:sz w:val="20"/>
+        </w:rPr>
+        <w:t>chatbot</w:t>
+      </w:r>
+      <w:r>
+        <w:rPr>
+          <w:spacing w:val="26"/>
+          <w:w w:val="105"/>
+          <w:sz w:val="20"/>
+        </w:rPr>
+        <w:t> </w:t>
+      </w:r>
+      <w:r>
+        <w:rPr>
+          <w:w w:val="105"/>
+          <w:sz w:val="20"/>
+        </w:rPr>
+        <w:t>offers</w:t>
+      </w:r>
+      <w:r>
+        <w:rPr>
+          <w:spacing w:val="26"/>
+          <w:w w:val="105"/>
+          <w:sz w:val="20"/>
+        </w:rPr>
+        <w:t> </w:t>
+      </w:r>
+      <w:r>
+        <w:rPr>
+          <w:w w:val="105"/>
+          <w:sz w:val="20"/>
+        </w:rPr>
+        <w:t>preliminary</w:t>
+      </w:r>
+      <w:r>
+        <w:rPr>
+          <w:spacing w:val="26"/>
+          <w:w w:val="105"/>
+          <w:sz w:val="20"/>
+        </w:rPr>
+        <w:t> </w:t>
+      </w:r>
+      <w:r>
+        <w:rPr>
+          <w:w w:val="105"/>
+          <w:sz w:val="20"/>
+        </w:rPr>
+        <w:t>insights</w:t>
+      </w:r>
+      <w:r>
+        <w:rPr>
+          <w:spacing w:val="26"/>
+          <w:w w:val="105"/>
+          <w:sz w:val="20"/>
+        </w:rPr>
+        <w:t> </w:t>
+      </w:r>
+      <w:r>
+        <w:rPr>
+          <w:w w:val="105"/>
+          <w:sz w:val="20"/>
+        </w:rPr>
+        <w:t>into</w:t>
+      </w:r>
+      <w:r>
+        <w:rPr>
+          <w:spacing w:val="26"/>
+          <w:w w:val="105"/>
+          <w:sz w:val="20"/>
+        </w:rPr>
+        <w:t> </w:t>
+      </w:r>
+      <w:r>
+        <w:rPr>
+          <w:w w:val="105"/>
+          <w:sz w:val="20"/>
+        </w:rPr>
+        <w:t>disease,</w:t>
+      </w:r>
+      <w:r>
+        <w:rPr>
+          <w:spacing w:val="25"/>
+          <w:w w:val="105"/>
+          <w:sz w:val="20"/>
+        </w:rPr>
+        <w:t> </w:t>
+      </w:r>
+      <w:r>
+        <w:rPr>
+          <w:w w:val="105"/>
+          <w:sz w:val="20"/>
+        </w:rPr>
+        <w:t>symptoms,</w:t>
+      </w:r>
+      <w:r>
+        <w:rPr>
+          <w:spacing w:val="26"/>
           <w:w w:val="105"/>
           <w:sz w:val="20"/>
         </w:rPr>
@@ -3673,97 +3980,7 @@
       </w:r>
       <w:r>
         <w:rPr>
-          <w:spacing w:val="13"/>
-          <w:w w:val="105"/>
-          <w:sz w:val="20"/>
-        </w:rPr>
-        <w:t> </w:t>
-      </w:r>
-      <w:r>
-        <w:rPr>
-          <w:w w:val="105"/>
-          <w:sz w:val="20"/>
-        </w:rPr>
-        <w:t>create</w:t>
-      </w:r>
-      <w:r>
-        <w:rPr>
-          <w:spacing w:val="13"/>
-          <w:w w:val="105"/>
-          <w:sz w:val="20"/>
-        </w:rPr>
-        <w:t> </w:t>
-      </w:r>
-      <w:r>
-        <w:rPr>
-          <w:w w:val="105"/>
-          <w:sz w:val="20"/>
-        </w:rPr>
-        <w:t>company,</w:t>
-      </w:r>
-      <w:r>
-        <w:rPr>
-          <w:spacing w:val="13"/>
-          <w:w w:val="105"/>
-          <w:sz w:val="20"/>
-        </w:rPr>
-        <w:t> </w:t>
-      </w:r>
-      <w:r>
-        <w:rPr>
-          <w:w w:val="105"/>
-          <w:sz w:val="20"/>
-        </w:rPr>
-        <w:t>post</w:t>
-      </w:r>
-      <w:r>
-        <w:rPr>
-          <w:spacing w:val="13"/>
-          <w:w w:val="105"/>
-          <w:sz w:val="20"/>
-        </w:rPr>
-        <w:t> </w:t>
-      </w:r>
-      <w:r>
-        <w:rPr>
-          <w:w w:val="105"/>
-          <w:sz w:val="20"/>
-        </w:rPr>
-        <w:t>jobs</w:t>
-      </w:r>
-      <w:r>
-        <w:rPr>
-          <w:spacing w:val="13"/>
-          <w:w w:val="105"/>
-          <w:sz w:val="20"/>
-        </w:rPr>
-        <w:t> </w:t>
-      </w:r>
-      <w:r>
-        <w:rPr>
-          <w:w w:val="105"/>
-          <w:sz w:val="20"/>
-        </w:rPr>
-        <w:t>and</w:t>
-      </w:r>
-      <w:r>
-        <w:rPr>
-          <w:spacing w:val="13"/>
-          <w:w w:val="105"/>
-          <w:sz w:val="20"/>
-        </w:rPr>
-        <w:t> </w:t>
-      </w:r>
-      <w:r>
-        <w:rPr>
-          <w:w w:val="105"/>
-          <w:sz w:val="20"/>
-        </w:rPr>
-        <w:t>accept</w:t>
-      </w:r>
-      <w:r>
-        <w:rPr>
-          <w:spacing w:val="13"/>
+          <w:spacing w:val="26"/>
           <w:w w:val="105"/>
           <w:sz w:val="20"/>
         </w:rPr>
@@ -3775,7 +3992,7 @@
           <w:w w:val="105"/>
           <w:sz w:val="20"/>
         </w:rPr>
-        <w:t>applications</w:t>
+        <w:t>treatments.</w:t>
       </w:r>
     </w:p>
     <w:p>
@@ -3788,7 +4005,7 @@
         <w:tabs>
           <w:tab w:pos="695" w:val="left" w:leader="none"/>
         </w:tabs>
-        <w:spacing w:line="240" w:lineRule="auto" w:before="18" w:after="0"/>
+        <w:spacing w:line="240" w:lineRule="auto" w:before="16" w:after="0"/>
         <w:ind w:left="695" w:right="0" w:hanging="185"/>
         <w:jc w:val="left"/>
         <w:rPr>
@@ -3803,221 +4020,131 @@
           <w:w w:val="105"/>
           <w:sz w:val="20"/>
         </w:rPr>
-        <w:t>Employee</w:t>
-      </w:r>
-      <w:r>
-        <w:rPr>
-          <w:spacing w:val="12"/>
-          <w:w w:val="105"/>
-          <w:sz w:val="20"/>
-        </w:rPr>
-        <w:t> </w:t>
-      </w:r>
-      <w:r>
-        <w:rPr>
-          <w:w w:val="105"/>
-          <w:sz w:val="20"/>
-        </w:rPr>
-        <w:t>Login</w:t>
-      </w:r>
-      <w:r>
-        <w:rPr>
-          <w:spacing w:val="12"/>
-          <w:w w:val="105"/>
-          <w:sz w:val="20"/>
-        </w:rPr>
-        <w:t> </w:t>
-      </w:r>
-      <w:r>
-        <w:rPr>
-          <w:w w:val="105"/>
-          <w:sz w:val="20"/>
-        </w:rPr>
-        <w:t>can</w:t>
-      </w:r>
-      <w:r>
-        <w:rPr>
-          <w:spacing w:val="13"/>
-          <w:w w:val="105"/>
-          <w:sz w:val="20"/>
-        </w:rPr>
-        <w:t> </w:t>
-      </w:r>
-      <w:r>
-        <w:rPr>
-          <w:w w:val="105"/>
-          <w:sz w:val="20"/>
-        </w:rPr>
-        <w:t>seamlessly</w:t>
-      </w:r>
-      <w:r>
-        <w:rPr>
-          <w:spacing w:val="12"/>
-          <w:w w:val="105"/>
-          <w:sz w:val="20"/>
-        </w:rPr>
-        <w:t> </w:t>
-      </w:r>
-      <w:r>
-        <w:rPr>
-          <w:w w:val="105"/>
-          <w:sz w:val="20"/>
-        </w:rPr>
-        <w:t>view</w:t>
-      </w:r>
-      <w:r>
-        <w:rPr>
-          <w:spacing w:val="12"/>
-          <w:w w:val="105"/>
-          <w:sz w:val="20"/>
-        </w:rPr>
-        <w:t> </w:t>
-      </w:r>
-      <w:r>
-        <w:rPr>
-          <w:w w:val="105"/>
-          <w:sz w:val="20"/>
-        </w:rPr>
-        <w:t>all</w:t>
-      </w:r>
-      <w:r>
-        <w:rPr>
-          <w:spacing w:val="13"/>
-          <w:w w:val="105"/>
-          <w:sz w:val="20"/>
-        </w:rPr>
-        <w:t> </w:t>
-      </w:r>
-      <w:r>
-        <w:rPr>
-          <w:w w:val="105"/>
-          <w:sz w:val="20"/>
-        </w:rPr>
-        <w:t>jobs</w:t>
-      </w:r>
-      <w:r>
-        <w:rPr>
-          <w:spacing w:val="13"/>
-          <w:w w:val="105"/>
-          <w:sz w:val="20"/>
-        </w:rPr>
-        <w:t> </w:t>
-      </w:r>
-      <w:r>
-        <w:rPr>
-          <w:w w:val="105"/>
-          <w:sz w:val="20"/>
-        </w:rPr>
-        <w:t>posted</w:t>
-      </w:r>
-      <w:r>
-        <w:rPr>
-          <w:spacing w:val="11"/>
-          <w:w w:val="105"/>
-          <w:sz w:val="20"/>
-        </w:rPr>
-        <w:t> </w:t>
-      </w:r>
-      <w:r>
-        <w:rPr>
-          <w:w w:val="105"/>
-          <w:sz w:val="20"/>
-        </w:rPr>
-        <w:t>by</w:t>
-      </w:r>
-      <w:r>
-        <w:rPr>
-          <w:spacing w:val="12"/>
-          <w:w w:val="105"/>
-          <w:sz w:val="20"/>
-        </w:rPr>
-        <w:t> </w:t>
-      </w:r>
-      <w:r>
-        <w:rPr>
-          <w:w w:val="105"/>
-          <w:sz w:val="20"/>
-        </w:rPr>
-        <w:t>different</w:t>
-      </w:r>
-      <w:r>
-        <w:rPr>
-          <w:spacing w:val="13"/>
-          <w:w w:val="105"/>
-          <w:sz w:val="20"/>
-        </w:rPr>
-        <w:t> </w:t>
-      </w:r>
-      <w:r>
-        <w:rPr>
-          <w:w w:val="105"/>
-          <w:sz w:val="20"/>
-        </w:rPr>
-        <w:t>companies,</w:t>
-      </w:r>
-      <w:r>
-        <w:rPr>
-          <w:spacing w:val="13"/>
-          <w:w w:val="105"/>
-          <w:sz w:val="20"/>
-        </w:rPr>
-        <w:t> </w:t>
-      </w:r>
-      <w:r>
-        <w:rPr>
-          <w:w w:val="105"/>
-          <w:sz w:val="20"/>
-        </w:rPr>
-        <w:t>apply</w:t>
-      </w:r>
-      <w:r>
-        <w:rPr>
-          <w:spacing w:val="11"/>
-          <w:w w:val="105"/>
-          <w:sz w:val="20"/>
-        </w:rPr>
-        <w:t> </w:t>
-      </w:r>
-      <w:r>
-        <w:rPr>
-          <w:w w:val="105"/>
-          <w:sz w:val="20"/>
-        </w:rPr>
-        <w:t>for</w:t>
-      </w:r>
-      <w:r>
-        <w:rPr>
-          <w:spacing w:val="12"/>
-          <w:w w:val="105"/>
-          <w:sz w:val="20"/>
-        </w:rPr>
-        <w:t> </w:t>
-      </w:r>
-      <w:r>
-        <w:rPr>
-          <w:w w:val="105"/>
-          <w:sz w:val="20"/>
-        </w:rPr>
-        <w:t>them</w:t>
-      </w:r>
-      <w:r>
-        <w:rPr>
-          <w:spacing w:val="13"/>
-          <w:w w:val="105"/>
-          <w:sz w:val="20"/>
-        </w:rPr>
-        <w:t> </w:t>
-      </w:r>
-      <w:r>
-        <w:rPr>
-          <w:w w:val="105"/>
-          <w:sz w:val="20"/>
-        </w:rPr>
-        <w:t>,</w:t>
-      </w:r>
-      <w:r>
-        <w:rPr>
-          <w:spacing w:val="13"/>
+        <w:t>Handles</w:t>
+      </w:r>
+      <w:r>
+        <w:rPr>
+          <w:spacing w:val="21"/>
+          <w:w w:val="105"/>
+          <w:sz w:val="20"/>
+        </w:rPr>
+        <w:t> </w:t>
+      </w:r>
+      <w:r>
+        <w:rPr>
+          <w:w w:val="105"/>
+          <w:sz w:val="20"/>
+        </w:rPr>
+        <w:t>user</w:t>
+      </w:r>
+      <w:r>
+        <w:rPr>
+          <w:spacing w:val="22"/>
+          <w:w w:val="105"/>
+          <w:sz w:val="20"/>
+        </w:rPr>
+        <w:t> </w:t>
+      </w:r>
+      <w:r>
+        <w:rPr>
+          <w:w w:val="105"/>
+          <w:sz w:val="20"/>
+        </w:rPr>
+        <w:t>input</w:t>
+      </w:r>
+      <w:r>
+        <w:rPr>
+          <w:spacing w:val="21"/>
+          <w:w w:val="105"/>
+          <w:sz w:val="20"/>
+        </w:rPr>
+        <w:t> </w:t>
+      </w:r>
+      <w:r>
+        <w:rPr>
+          <w:w w:val="105"/>
+          <w:sz w:val="20"/>
+        </w:rPr>
+        <w:t>via</w:t>
+      </w:r>
+      <w:r>
+        <w:rPr>
+          <w:spacing w:val="22"/>
+          <w:w w:val="105"/>
+          <w:sz w:val="20"/>
+        </w:rPr>
+        <w:t> </w:t>
+      </w:r>
+      <w:r>
+        <w:rPr>
+          <w:w w:val="105"/>
+          <w:sz w:val="20"/>
+        </w:rPr>
+        <w:t>web</w:t>
+      </w:r>
+      <w:r>
+        <w:rPr>
+          <w:spacing w:val="22"/>
+          <w:w w:val="105"/>
+          <w:sz w:val="20"/>
+        </w:rPr>
+        <w:t> </w:t>
+      </w:r>
+      <w:r>
+        <w:rPr>
+          <w:w w:val="105"/>
+          <w:sz w:val="20"/>
+        </w:rPr>
+        <w:t>forms,</w:t>
+      </w:r>
+      <w:r>
+        <w:rPr>
+          <w:spacing w:val="21"/>
+          <w:w w:val="105"/>
+          <w:sz w:val="20"/>
+        </w:rPr>
+        <w:t> </w:t>
+      </w:r>
+      <w:r>
+        <w:rPr>
+          <w:w w:val="105"/>
+          <w:sz w:val="20"/>
+        </w:rPr>
+        <w:t>returns</w:t>
+      </w:r>
+      <w:r>
+        <w:rPr>
+          <w:spacing w:val="22"/>
+          <w:w w:val="105"/>
+          <w:sz w:val="20"/>
+        </w:rPr>
+        <w:t> </w:t>
+      </w:r>
+      <w:r>
+        <w:rPr>
+          <w:w w:val="105"/>
+          <w:sz w:val="20"/>
+        </w:rPr>
+        <w:t>bot</w:t>
+      </w:r>
+      <w:r>
+        <w:rPr>
+          <w:spacing w:val="21"/>
+          <w:w w:val="105"/>
+          <w:sz w:val="20"/>
+        </w:rPr>
+        <w:t> </w:t>
+      </w:r>
+      <w:r>
+        <w:rPr>
+          <w:w w:val="105"/>
+          <w:sz w:val="20"/>
+        </w:rPr>
+        <w:t>responses,</w:t>
+      </w:r>
+      <w:r>
+        <w:rPr>
+          <w:spacing w:val="22"/>
           <w:w w:val="105"/>
           <w:sz w:val="20"/>
         </w:rPr>
@@ -4032,37 +4159,97 @@
       </w:r>
       <w:r>
         <w:rPr>
-          <w:spacing w:val="11"/>
-          <w:w w:val="105"/>
-          <w:sz w:val="20"/>
-        </w:rPr>
-        <w:t> </w:t>
-      </w:r>
-      <w:r>
-        <w:rPr>
-          <w:w w:val="105"/>
-          <w:sz w:val="20"/>
-        </w:rPr>
-        <w:t>update</w:t>
-      </w:r>
-      <w:r>
-        <w:rPr>
-          <w:spacing w:val="12"/>
-          <w:w w:val="105"/>
-          <w:sz w:val="20"/>
-        </w:rPr>
-        <w:t> </w:t>
-      </w:r>
-      <w:r>
-        <w:rPr>
-          <w:w w:val="105"/>
-          <w:sz w:val="20"/>
-        </w:rPr>
-        <w:t>his</w:t>
-      </w:r>
-      <w:r>
-        <w:rPr>
-          <w:spacing w:val="13"/>
+          <w:spacing w:val="22"/>
+          <w:w w:val="105"/>
+          <w:sz w:val="20"/>
+        </w:rPr>
+        <w:t> </w:t>
+      </w:r>
+      <w:r>
+        <w:rPr>
+          <w:w w:val="105"/>
+          <w:sz w:val="20"/>
+        </w:rPr>
+        <w:t>displays</w:t>
+      </w:r>
+      <w:r>
+        <w:rPr>
+          <w:spacing w:val="21"/>
+          <w:w w:val="105"/>
+          <w:sz w:val="20"/>
+        </w:rPr>
+        <w:t> </w:t>
+      </w:r>
+      <w:r>
+        <w:rPr>
+          <w:w w:val="105"/>
+          <w:sz w:val="20"/>
+        </w:rPr>
+        <w:t>data</w:t>
+      </w:r>
+      <w:r>
+        <w:rPr>
+          <w:spacing w:val="22"/>
+          <w:w w:val="105"/>
+          <w:sz w:val="20"/>
+        </w:rPr>
+        <w:t> </w:t>
+      </w:r>
+      <w:r>
+        <w:rPr>
+          <w:w w:val="105"/>
+          <w:sz w:val="20"/>
+        </w:rPr>
+        <w:t>via</w:t>
+      </w:r>
+      <w:r>
+        <w:rPr>
+          <w:spacing w:val="22"/>
+          <w:w w:val="105"/>
+          <w:sz w:val="20"/>
+        </w:rPr>
+        <w:t> </w:t>
+      </w:r>
+      <w:r>
+        <w:rPr>
+          <w:w w:val="105"/>
+          <w:sz w:val="20"/>
+        </w:rPr>
+        <w:t>Flask</w:t>
+      </w:r>
+      <w:r>
+        <w:rPr>
+          <w:spacing w:val="21"/>
+          <w:w w:val="105"/>
+          <w:sz w:val="20"/>
+        </w:rPr>
+        <w:t> </w:t>
+      </w:r>
+      <w:r>
+        <w:rPr>
+          <w:w w:val="105"/>
+          <w:sz w:val="20"/>
+        </w:rPr>
+        <w:t>API</w:t>
+      </w:r>
+      <w:r>
+        <w:rPr>
+          <w:spacing w:val="22"/>
+          <w:w w:val="105"/>
+          <w:sz w:val="20"/>
+        </w:rPr>
+        <w:t> </w:t>
+      </w:r>
+      <w:r>
+        <w:rPr>
+          <w:w w:val="105"/>
+          <w:sz w:val="20"/>
+        </w:rPr>
+        <w:t>and</w:t>
+      </w:r>
+      <w:r>
+        <w:rPr>
+          <w:spacing w:val="21"/>
           <w:w w:val="105"/>
           <w:sz w:val="20"/>
         </w:rPr>
@@ -4074,22 +4261,15 @@
           <w:w w:val="105"/>
           <w:sz w:val="20"/>
         </w:rPr>
-        <w:t>profile.</w:t>
-      </w:r>
-    </w:p>
-    <w:p>
-      <w:pPr>
-        <w:pStyle w:val="BodyText"/>
-        <w:spacing w:before="107"/>
-        <w:ind w:left="0" w:firstLine="0"/>
-      </w:pPr>
+        <w:t>HTML.</w:t>
+      </w:r>
     </w:p>
     <w:p>
       <w:pPr>
         <w:tabs>
           <w:tab w:pos="9323" w:val="left" w:leader="none"/>
         </w:tabs>
-        <w:spacing w:before="0"/>
+        <w:spacing w:before="108"/>
         <w:ind w:left="216" w:right="0" w:firstLine="0"/>
         <w:jc w:val="left"/>
         <w:rPr>
@@ -4264,7 +4444,7 @@
         <w:tabs>
           <w:tab w:pos="695" w:val="left" w:leader="none"/>
         </w:tabs>
-        <w:spacing w:line="240" w:lineRule="auto" w:before="13" w:after="0"/>
+        <w:spacing w:line="240" w:lineRule="auto" w:before="11" w:after="0"/>
         <w:ind w:left="695" w:right="0" w:hanging="185"/>
         <w:jc w:val="left"/>
         <w:rPr>
@@ -4438,7 +4618,7 @@
         <w:tabs>
           <w:tab w:pos="9323" w:val="left" w:leader="none"/>
         </w:tabs>
-        <w:spacing w:before="112"/>
+        <w:spacing w:before="108"/>
         <w:ind w:left="216" w:right="0" w:firstLine="0"/>
         <w:jc w:val="left"/>
         <w:rPr>
@@ -4629,7 +4809,7 @@
         <w:tabs>
           <w:tab w:pos="695" w:val="left" w:leader="none"/>
         </w:tabs>
-        <w:spacing w:line="240" w:lineRule="auto" w:before="13" w:after="0"/>
+        <w:spacing w:line="240" w:lineRule="auto" w:before="11" w:after="0"/>
         <w:ind w:left="695" w:right="0" w:hanging="185"/>
         <w:jc w:val="left"/>
         <w:rPr>
@@ -4696,7 +4876,7 @@
     <w:p>
       <w:pPr>
         <w:pStyle w:val="Heading1"/>
-        <w:spacing w:before="180"/>
+        <w:spacing w:before="177"/>
       </w:pPr>
       <w:r>
         <w:rPr/>
@@ -4709,7 +4889,7 @@
                   <wp:posOffset>457200</wp:posOffset>
                 </wp:positionH>
                 <wp:positionV relativeFrom="paragraph">
-                  <wp:posOffset>315332</wp:posOffset>
+                  <wp:posOffset>313466</wp:posOffset>
                 </wp:positionV>
                 <wp:extent cx="6858000" cy="1270"/>
                 <wp:effectExtent l="0" t="0" r="0" b="0"/>
@@ -4766,7 +4946,7 @@
           </mc:Choice>
           <mc:Fallback>
             <w:pict>
-              <v:shape style="position:absolute;margin-left:36pt;margin-top:24.829344pt;width:540pt;height:.1pt;mso-position-horizontal-relative:page;mso-position-vertical-relative:paragraph;z-index:-15726080;mso-wrap-distance-left:0;mso-wrap-distance-right:0" id="docshape6" coordorigin="720,497" coordsize="10800,0" path="m720,497l11520,497e" filled="false" stroked="true" strokeweight=".398pt" strokecolor="#000000">
+              <v:shape style="position:absolute;margin-left:36pt;margin-top:24.682375pt;width:540pt;height:.1pt;mso-position-horizontal-relative:page;mso-position-vertical-relative:paragraph;z-index:-15726080;mso-wrap-distance-left:0;mso-wrap-distance-right:0" id="docshape6" coordorigin="720,494" coordsize="10800,0" path="m720,494l11520,494e" filled="false" stroked="true" strokeweight=".398pt" strokecolor="#000000">
                 <v:path arrowok="t"/>
                 <v:stroke dashstyle="solid"/>
                 <w10:wrap type="topAndBottom"/>
@@ -4885,7 +5065,7 @@
     <w:p>
       <w:pPr>
         <w:pStyle w:val="BodyText"/>
-        <w:spacing w:line="239" w:lineRule="exact" w:before="0"/>
+        <w:spacing w:line="239" w:lineRule="exact"/>
         <w:ind w:left="216" w:firstLine="0"/>
       </w:pPr>
       <w:r>
@@ -4903,20 +5083,20 @@
       </w:r>
       <w:r>
         <w:rPr>
-          <w:spacing w:val="58"/>
-          <w:w w:val="110"/>
-        </w:rPr>
-        <w:t> </w:t>
-      </w:r>
-      <w:r>
-        <w:rPr>
-          <w:w w:val="110"/>
-        </w:rPr>
-        <w:t>React,</w:t>
-      </w:r>
-      <w:r>
-        <w:rPr>
-          <w:spacing w:val="32"/>
+          <w:spacing w:val="49"/>
+          <w:w w:val="110"/>
+        </w:rPr>
+        <w:t> </w:t>
+      </w:r>
+      <w:r>
+        <w:rPr>
+          <w:w w:val="110"/>
+        </w:rPr>
+        <w:t>React.js,</w:t>
+      </w:r>
+      <w:r>
+        <w:rPr>
+          <w:spacing w:val="24"/>
           <w:w w:val="110"/>
         </w:rPr>
         <w:t> </w:t>
@@ -4929,7 +5109,7 @@
       </w:r>
       <w:r>
         <w:rPr>
-          <w:spacing w:val="32"/>
+          <w:spacing w:val="25"/>
           <w:w w:val="110"/>
         </w:rPr>
         <w:t> </w:t>
@@ -4942,59 +5122,20 @@
       </w:r>
       <w:r>
         <w:rPr>
-          <w:spacing w:val="32"/>
-          <w:w w:val="110"/>
-        </w:rPr>
-        <w:t> </w:t>
-      </w:r>
-      <w:r>
-        <w:rPr>
-          <w:w w:val="110"/>
-        </w:rPr>
-        <w:t>Material-UI,</w:t>
-      </w:r>
-      <w:r>
-        <w:rPr>
-          <w:spacing w:val="31"/>
-          <w:w w:val="110"/>
-        </w:rPr>
-        <w:t> </w:t>
-      </w:r>
-      <w:r>
-        <w:rPr>
-          <w:w w:val="110"/>
-        </w:rPr>
-        <w:t>GroqAPI,</w:t>
-      </w:r>
-      <w:r>
-        <w:rPr>
-          <w:spacing w:val="32"/>
-          <w:w w:val="110"/>
-        </w:rPr>
-        <w:t> </w:t>
-      </w:r>
-      <w:r>
-        <w:rPr>
-          <w:w w:val="110"/>
-        </w:rPr>
-        <w:t>Next</w:t>
-      </w:r>
-      <w:r>
-        <w:rPr>
-          <w:spacing w:val="32"/>
-          <w:w w:val="110"/>
-        </w:rPr>
-        <w:t> </w:t>
-      </w:r>
-      <w:r>
-        <w:rPr>
-          <w:w w:val="110"/>
-        </w:rPr>
-        <w:t>JS,</w:t>
-      </w:r>
-      <w:r>
-        <w:rPr>
-          <w:spacing w:val="32"/>
+          <w:spacing w:val="25"/>
+          <w:w w:val="110"/>
+        </w:rPr>
+        <w:t> </w:t>
+      </w:r>
+      <w:r>
+        <w:rPr>
+          <w:w w:val="110"/>
+        </w:rPr>
+        <w:t>Next.js,</w:t>
+      </w:r>
+      <w:r>
+        <w:rPr>
+          <w:spacing w:val="24"/>
           <w:w w:val="110"/>
         </w:rPr>
         <w:t> </w:t>
@@ -5007,7 +5148,7 @@
       </w:r>
       <w:r>
         <w:rPr>
-          <w:spacing w:val="31"/>
+          <w:spacing w:val="25"/>
           <w:w w:val="110"/>
         </w:rPr>
         <w:t> </w:t>
@@ -5023,8 +5164,8 @@
     <w:p>
       <w:pPr>
         <w:pStyle w:val="BodyText"/>
-        <w:spacing w:line="235" w:lineRule="auto" w:before="1"/>
-        <w:ind w:left="215" w:right="238" w:firstLine="0"/>
+        <w:spacing w:line="242" w:lineRule="exact"/>
+        <w:ind w:left="216" w:firstLine="0"/>
       </w:pPr>
       <w:r>
         <w:rPr>
@@ -5036,7 +5177,7 @@
       <w:r>
         <w:rPr>
           <w:b/>
-          <w:spacing w:val="25"/>
+          <w:spacing w:val="26"/>
           <w:w w:val="110"/>
         </w:rPr>
         <w:t> </w:t>
@@ -5056,154 +5197,161 @@
       </w:r>
       <w:r>
         <w:rPr>
-          <w:spacing w:val="37"/>
-          <w:w w:val="110"/>
-        </w:rPr>
-        <w:t> </w:t>
-      </w:r>
-      <w:r>
-        <w:rPr>
-          <w:w w:val="110"/>
-        </w:rPr>
-        <w:t>Git, VS Code, PyCharm, Andriod Studio, Vercel, Microsoft Office Tools, Google Colab, Render </w:t>
-      </w:r>
-      <w:r>
-        <w:rPr>
-          <w:b/>
-          <w:w w:val="110"/>
-        </w:rPr>
-        <w:t>Cloud/Databases</w:t>
-      </w:r>
-      <w:r>
-        <w:rPr>
-          <w:w w:val="110"/>
-        </w:rPr>
-        <w:t>:</w:t>
-      </w:r>
-      <w:r>
-        <w:rPr>
-          <w:spacing w:val="40"/>
-          <w:w w:val="110"/>
-        </w:rPr>
-        <w:t> </w:t>
-      </w:r>
-      <w:r>
-        <w:rPr>
-          <w:w w:val="110"/>
-        </w:rPr>
-        <w:t>MYSQL,</w:t>
-      </w:r>
-      <w:r>
-        <w:rPr>
-          <w:spacing w:val="40"/>
-          <w:w w:val="110"/>
-        </w:rPr>
-        <w:t> </w:t>
-      </w:r>
-      <w:r>
-        <w:rPr>
-          <w:w w:val="110"/>
-        </w:rPr>
-        <w:t>MongoDB,</w:t>
-      </w:r>
-      <w:r>
-        <w:rPr>
-          <w:spacing w:val="40"/>
-          <w:w w:val="110"/>
-        </w:rPr>
-        <w:t> </w:t>
-      </w:r>
-      <w:r>
-        <w:rPr>
-          <w:w w:val="110"/>
-        </w:rPr>
-        <w:t>Neon(PostGreSQL),</w:t>
-      </w:r>
-      <w:r>
-        <w:rPr>
-          <w:spacing w:val="40"/>
-          <w:w w:val="110"/>
-        </w:rPr>
-        <w:t> </w:t>
-      </w:r>
-      <w:r>
-        <w:rPr>
-          <w:w w:val="110"/>
-        </w:rPr>
-        <w:t>Firebase,</w:t>
-      </w:r>
-      <w:r>
-        <w:rPr>
-          <w:spacing w:val="40"/>
-          <w:w w:val="110"/>
-        </w:rPr>
-        <w:t> </w:t>
-      </w:r>
-      <w:r>
-        <w:rPr>
-          <w:w w:val="110"/>
-        </w:rPr>
-        <w:t>Vector</w:t>
-      </w:r>
-      <w:r>
-        <w:rPr>
-          <w:spacing w:val="40"/>
-          <w:w w:val="110"/>
-        </w:rPr>
-        <w:t> </w:t>
-      </w:r>
-      <w:r>
-        <w:rPr>
-          <w:w w:val="110"/>
-        </w:rPr>
-        <w:t>Databases(Pine</w:t>
-      </w:r>
-      <w:r>
-        <w:rPr>
-          <w:spacing w:val="40"/>
-          <w:w w:val="110"/>
-        </w:rPr>
-        <w:t> </w:t>
-      </w:r>
-      <w:r>
-        <w:rPr>
-          <w:w w:val="110"/>
-        </w:rPr>
-        <w:t>Cone,</w:t>
-      </w:r>
-      <w:r>
-        <w:rPr>
-          <w:spacing w:val="40"/>
-          <w:w w:val="110"/>
-        </w:rPr>
-        <w:t> </w:t>
-      </w:r>
-      <w:r>
-        <w:rPr>
-          <w:w w:val="110"/>
-        </w:rPr>
-        <w:t>ChromaDB, </w:t>
+          <w:spacing w:val="39"/>
+          <w:w w:val="110"/>
+        </w:rPr>
+        <w:t> </w:t>
+      </w:r>
+      <w:r>
+        <w:rPr>
+          <w:w w:val="110"/>
+        </w:rPr>
+        <w:t>Git,</w:t>
+      </w:r>
+      <w:r>
+        <w:rPr>
+          <w:spacing w:val="17"/>
+          <w:w w:val="110"/>
+        </w:rPr>
+        <w:t> </w:t>
+      </w:r>
+      <w:r>
+        <w:rPr>
+          <w:w w:val="110"/>
+        </w:rPr>
+        <w:t>VS</w:t>
+      </w:r>
+      <w:r>
+        <w:rPr>
+          <w:spacing w:val="17"/>
+          <w:w w:val="110"/>
+        </w:rPr>
+        <w:t> </w:t>
+      </w:r>
+      <w:r>
+        <w:rPr>
+          <w:w w:val="110"/>
+        </w:rPr>
+        <w:t>Code,</w:t>
+      </w:r>
+      <w:r>
+        <w:rPr>
+          <w:spacing w:val="17"/>
+          <w:w w:val="110"/>
+        </w:rPr>
+        <w:t> </w:t>
+      </w:r>
+      <w:r>
+        <w:rPr>
+          <w:w w:val="110"/>
+        </w:rPr>
+        <w:t>PyCharm,</w:t>
+      </w:r>
+      <w:r>
+        <w:rPr>
+          <w:spacing w:val="17"/>
+          <w:w w:val="110"/>
+        </w:rPr>
+        <w:t> </w:t>
+      </w:r>
+      <w:r>
+        <w:rPr>
+          <w:w w:val="110"/>
+        </w:rPr>
+        <w:t>Vercel,</w:t>
+      </w:r>
+      <w:r>
+        <w:rPr>
+          <w:spacing w:val="17"/>
+          <w:w w:val="110"/>
+        </w:rPr>
+        <w:t> </w:t>
+      </w:r>
+      <w:r>
+        <w:rPr>
+          <w:w w:val="110"/>
+        </w:rPr>
+        <w:t>Microsoft</w:t>
+      </w:r>
+      <w:r>
+        <w:rPr>
+          <w:spacing w:val="17"/>
+          <w:w w:val="110"/>
+        </w:rPr>
+        <w:t> </w:t>
+      </w:r>
+      <w:r>
+        <w:rPr>
+          <w:w w:val="110"/>
+        </w:rPr>
+        <w:t>Office</w:t>
+      </w:r>
+      <w:r>
+        <w:rPr>
+          <w:spacing w:val="17"/>
+          <w:w w:val="110"/>
+        </w:rPr>
+        <w:t> </w:t>
+      </w:r>
+      <w:r>
+        <w:rPr>
+          <w:w w:val="110"/>
+        </w:rPr>
+        <w:t>Tools,</w:t>
+      </w:r>
+      <w:r>
+        <w:rPr>
+          <w:spacing w:val="17"/>
+          <w:w w:val="110"/>
+        </w:rPr>
+        <w:t> </w:t>
+      </w:r>
+      <w:r>
+        <w:rPr>
+          <w:w w:val="110"/>
+        </w:rPr>
+        <w:t>Google</w:t>
+      </w:r>
+      <w:r>
+        <w:rPr>
+          <w:spacing w:val="16"/>
+          <w:w w:val="110"/>
+        </w:rPr>
+        <w:t> </w:t>
+      </w:r>
+      <w:r>
+        <w:rPr>
+          <w:w w:val="110"/>
+        </w:rPr>
+        <w:t>Colab,</w:t>
+      </w:r>
+      <w:r>
+        <w:rPr>
+          <w:spacing w:val="17"/>
+          <w:w w:val="110"/>
+        </w:rPr>
+        <w:t> </w:t>
       </w:r>
       <w:r>
         <w:rPr>
           <w:spacing w:val="-2"/>
           <w:w w:val="110"/>
         </w:rPr>
-        <w:t>Convex)</w:t>
+        <w:t>Render</w:t>
       </w:r>
     </w:p>
     <w:p>
       <w:pPr>
         <w:pStyle w:val="BodyText"/>
-        <w:spacing w:line="240" w:lineRule="exact" w:before="0"/>
-        <w:ind w:left="215" w:firstLine="0"/>
+        <w:spacing w:line="235" w:lineRule="auto" w:before="79"/>
+        <w:ind w:left="215" w:right="626" w:firstLine="0"/>
       </w:pPr>
       <w:r>
         <w:rPr>
           <w:b/>
           <w:w w:val="110"/>
         </w:rPr>
-        <w:t>AIML</w:t>
+        <w:t>Cloud/Databases</w:t>
       </w:r>
       <w:r>
         <w:rPr>
@@ -5213,114 +5361,140 @@
       </w:r>
       <w:r>
         <w:rPr>
-          <w:spacing w:val="16"/>
-          <w:w w:val="110"/>
-        </w:rPr>
-        <w:t> </w:t>
-      </w:r>
-      <w:r>
-        <w:rPr>
-          <w:w w:val="110"/>
-        </w:rPr>
-        <w:t>Machine</w:t>
-      </w:r>
-      <w:r>
-        <w:rPr>
-          <w:spacing w:val="17"/>
-          <w:w w:val="110"/>
-        </w:rPr>
-        <w:t> </w:t>
-      </w:r>
-      <w:r>
-        <w:rPr>
-          <w:w w:val="110"/>
-        </w:rPr>
-        <w:t>Learning</w:t>
-      </w:r>
-      <w:r>
-        <w:rPr>
-          <w:spacing w:val="16"/>
-          <w:w w:val="110"/>
-        </w:rPr>
-        <w:t> </w:t>
-      </w:r>
-      <w:r>
-        <w:rPr>
-          <w:w w:val="110"/>
-        </w:rPr>
-        <w:t>and</w:t>
-      </w:r>
-      <w:r>
-        <w:rPr>
-          <w:spacing w:val="17"/>
-          <w:w w:val="110"/>
-        </w:rPr>
-        <w:t> </w:t>
-      </w:r>
-      <w:r>
-        <w:rPr>
-          <w:w w:val="110"/>
-        </w:rPr>
-        <w:t>its</w:t>
-      </w:r>
-      <w:r>
-        <w:rPr>
-          <w:spacing w:val="16"/>
-          <w:w w:val="110"/>
-        </w:rPr>
-        <w:t> </w:t>
-      </w:r>
-      <w:r>
-        <w:rPr>
-          <w:w w:val="110"/>
-        </w:rPr>
-        <w:t>Algorithms,</w:t>
-      </w:r>
-      <w:r>
-        <w:rPr>
-          <w:spacing w:val="17"/>
-          <w:w w:val="110"/>
-        </w:rPr>
-        <w:t> </w:t>
-      </w:r>
-      <w:r>
-        <w:rPr>
-          <w:w w:val="110"/>
-        </w:rPr>
-        <w:t>Deep</w:t>
-      </w:r>
-      <w:r>
-        <w:rPr>
-          <w:spacing w:val="16"/>
-          <w:w w:val="110"/>
-        </w:rPr>
-        <w:t> </w:t>
-      </w:r>
-      <w:r>
-        <w:rPr>
-          <w:w w:val="110"/>
-        </w:rPr>
-        <w:t>Learning,</w:t>
-      </w:r>
-      <w:r>
-        <w:rPr>
-          <w:spacing w:val="17"/>
-          <w:w w:val="110"/>
-        </w:rPr>
-        <w:t> </w:t>
-      </w:r>
-      <w:r>
-        <w:rPr>
-          <w:spacing w:val="-5"/>
-          <w:w w:val="110"/>
-        </w:rPr>
-        <w:t>NLP</w:t>
+          <w:spacing w:val="40"/>
+          <w:w w:val="110"/>
+        </w:rPr>
+        <w:t> </w:t>
+      </w:r>
+      <w:r>
+        <w:rPr>
+          <w:w w:val="110"/>
+        </w:rPr>
+        <w:t>MYSQL,</w:t>
+      </w:r>
+      <w:r>
+        <w:rPr>
+          <w:spacing w:val="36"/>
+          <w:w w:val="110"/>
+        </w:rPr>
+        <w:t> </w:t>
+      </w:r>
+      <w:r>
+        <w:rPr>
+          <w:w w:val="110"/>
+        </w:rPr>
+        <w:t>MongoDB,</w:t>
+      </w:r>
+      <w:r>
+        <w:rPr>
+          <w:spacing w:val="36"/>
+          <w:w w:val="110"/>
+        </w:rPr>
+        <w:t> </w:t>
+      </w:r>
+      <w:r>
+        <w:rPr>
+          <w:w w:val="110"/>
+        </w:rPr>
+        <w:t>Neon(PostGreSQL),</w:t>
+      </w:r>
+      <w:r>
+        <w:rPr>
+          <w:spacing w:val="36"/>
+          <w:w w:val="110"/>
+        </w:rPr>
+        <w:t> </w:t>
+      </w:r>
+      <w:r>
+        <w:rPr>
+          <w:w w:val="110"/>
+        </w:rPr>
+        <w:t>Firebase,</w:t>
+      </w:r>
+      <w:r>
+        <w:rPr>
+          <w:spacing w:val="36"/>
+          <w:w w:val="110"/>
+        </w:rPr>
+        <w:t> </w:t>
+      </w:r>
+      <w:r>
+        <w:rPr>
+          <w:w w:val="110"/>
+        </w:rPr>
+        <w:t>Vector</w:t>
+      </w:r>
+      <w:r>
+        <w:rPr>
+          <w:spacing w:val="36"/>
+          <w:w w:val="110"/>
+        </w:rPr>
+        <w:t> </w:t>
+      </w:r>
+      <w:r>
+        <w:rPr>
+          <w:w w:val="110"/>
+        </w:rPr>
+        <w:t>Databases(Pine</w:t>
+      </w:r>
+      <w:r>
+        <w:rPr>
+          <w:spacing w:val="36"/>
+          <w:w w:val="110"/>
+        </w:rPr>
+        <w:t> </w:t>
+      </w:r>
+      <w:r>
+        <w:rPr>
+          <w:w w:val="110"/>
+        </w:rPr>
+        <w:t>Cone,</w:t>
+      </w:r>
+      <w:r>
+        <w:rPr>
+          <w:spacing w:val="36"/>
+          <w:w w:val="110"/>
+        </w:rPr>
+        <w:t> </w:t>
+      </w:r>
+      <w:r>
+        <w:rPr>
+          <w:w w:val="110"/>
+        </w:rPr>
+        <w:t>ChromaDB, </w:t>
+      </w:r>
+      <w:r>
+        <w:rPr>
+          <w:spacing w:val="-2"/>
+          <w:w w:val="110"/>
+        </w:rPr>
+        <w:t>Convex)</w:t>
       </w:r>
     </w:p>
     <w:p>
       <w:pPr>
-        <w:spacing w:before="238"/>
-        <w:ind w:left="-1" w:right="0" w:firstLine="0"/>
+        <w:pStyle w:val="BodyText"/>
+        <w:spacing w:line="235" w:lineRule="auto"/>
+        <w:ind w:left="215" w:firstLine="0"/>
+      </w:pPr>
+      <w:r>
+        <w:rPr>
+          <w:b/>
+          <w:w w:val="110"/>
+        </w:rPr>
+        <w:t>AIML</w:t>
+      </w:r>
+      <w:r>
+        <w:rPr>
+          <w:w w:val="110"/>
+        </w:rPr>
+        <w:t>: Machine Learning and its Algorithms, Deep Learning, Natural Language Processing, Retrieval Augmented Generation(RAG), LLMs</w:t>
+      </w:r>
+    </w:p>
+    <w:p>
+      <w:pPr>
+        <w:spacing w:before="237"/>
+        <w:ind w:left="0" w:right="0" w:firstLine="0"/>
         <w:jc w:val="left"/>
         <w:rPr>
           <w:b/>
@@ -5341,7 +5515,7 @@
                   <wp:posOffset>457200</wp:posOffset>
                 </wp:positionH>
                 <wp:positionV relativeFrom="paragraph">
-                  <wp:posOffset>352366</wp:posOffset>
+                  <wp:posOffset>351731</wp:posOffset>
                 </wp:positionV>
                 <wp:extent cx="6858000" cy="1270"/>
                 <wp:effectExtent l="0" t="0" r="0" b="0"/>
@@ -5398,7 +5572,7 @@
           </mc:Choice>
           <mc:Fallback>
             <w:pict>
-              <v:shape style="position:absolute;margin-left:36pt;margin-top:27.745382pt;width:540pt;height:.1pt;mso-position-horizontal-relative:page;mso-position-vertical-relative:paragraph;z-index:-15725568;mso-wrap-distance-left:0;mso-wrap-distance-right:0" id="docshape7" coordorigin="720,555" coordsize="10800,0" path="m720,555l11520,555e" filled="false" stroked="true" strokeweight=".398pt" strokecolor="#000000">
+              <v:shape style="position:absolute;margin-left:36pt;margin-top:27.695396pt;width:540pt;height:.1pt;mso-position-horizontal-relative:page;mso-position-vertical-relative:paragraph;z-index:-15725568;mso-wrap-distance-left:0;mso-wrap-distance-right:0" id="docshape7" coordorigin="720,554" coordsize="10800,0" path="m720,554l11520,554e" filled="false" stroked="true" strokeweight=".398pt" strokecolor="#000000">
                 <v:path arrowok="t"/>
                 <v:stroke dashstyle="solid"/>
                 <w10:wrap type="topAndBottom"/>
@@ -5540,7 +5714,7 @@
           <w:w w:val="120"/>
           <w:sz w:val="22"/>
         </w:rPr>
-        <w:t>200+</w:t>
+        <w:t>400+</w:t>
       </w:r>
       <w:r>
         <w:rPr>
@@ -5631,7 +5805,7 @@
     </w:p>
     <w:p>
       <w:pPr>
-        <w:spacing w:before="80"/>
+        <w:spacing w:before="78"/>
         <w:ind w:left="215" w:right="0" w:firstLine="0"/>
         <w:jc w:val="left"/>
         <w:rPr>
@@ -5800,7 +5974,7 @@
     </w:p>
     <w:p>
       <w:pPr>
-        <w:spacing w:before="80"/>
+        <w:spacing w:before="77"/>
         <w:ind w:left="216" w:right="0" w:firstLine="0"/>
         <w:jc w:val="left"/>
         <w:rPr>
@@ -5969,7 +6143,7 @@
     </w:p>
     <w:p>
       <w:pPr>
-        <w:spacing w:before="80"/>
+        <w:spacing w:before="78"/>
         <w:ind w:left="216" w:right="0" w:firstLine="0"/>
         <w:jc w:val="left"/>
         <w:rPr>
@@ -5983,7 +6157,7 @@
           <w:w w:val="120"/>
           <w:sz w:val="22"/>
         </w:rPr>
-        <w:t>100+</w:t>
+        <w:t>150+</w:t>
       </w:r>
       <w:r>
         <w:rPr>
@@ -6040,7 +6214,7 @@
     </w:p>
     <w:p>
       <w:pPr>
-        <w:spacing w:before="80"/>
+        <w:spacing w:before="77"/>
         <w:ind w:left="216" w:right="0" w:firstLine="0"/>
         <w:jc w:val="left"/>
         <w:rPr>
@@ -6145,7 +6319,7 @@
     </w:p>
     <w:p>
       <w:pPr>
-        <w:spacing w:before="81"/>
+        <w:spacing w:before="78"/>
         <w:ind w:left="216" w:right="0" w:firstLine="0"/>
         <w:jc w:val="left"/>
         <w:rPr>
@@ -6318,7 +6492,7 @@
     </w:p>
     <w:p>
       <w:pPr>
-        <w:spacing w:before="80"/>
+        <w:spacing w:before="78"/>
         <w:ind w:left="216" w:right="0" w:firstLine="0"/>
         <w:jc w:val="left"/>
         <w:rPr>
@@ -6504,7 +6678,7 @@
     <w:sectPr>
       <w:type w:val="continuous"/>
       <w:pgSz w:w="12240" w:h="15840"/>
-      <w:pgMar w:top="620" w:bottom="0" w:left="720" w:right="360"/>
+      <w:pgMar w:top="620" w:bottom="0" w:left="720" w:right="0"/>
     </w:sectPr>
   </w:body>
 </w:document>
@@ -6535,7 +6709,7 @@
       <w:lvlText w:val="•"/>
       <w:lvlJc w:val="left"/>
       <w:pPr>
-        <w:ind w:left="1746" w:hanging="186"/>
+        <w:ind w:left="1782" w:hanging="186"/>
       </w:pPr>
       <w:rPr>
         <w:rFonts w:hint="default"/>
@@ -6548,7 +6722,7 @@
       <w:lvlText w:val="•"/>
       <w:lvlJc w:val="left"/>
       <w:pPr>
-        <w:ind w:left="2792" w:hanging="186"/>
+        <w:ind w:left="2864" w:hanging="186"/>
       </w:pPr>
       <w:rPr>
         <w:rFonts w:hint="default"/>
@@ -6561,7 +6735,7 @@
       <w:lvlText w:val="•"/>
       <w:lvlJc w:val="left"/>
       <w:pPr>
-        <w:ind w:left="3838" w:hanging="186"/>
+        <w:ind w:left="3946" w:hanging="186"/>
       </w:pPr>
       <w:rPr>
         <w:rFonts w:hint="default"/>
@@ -6574,7 +6748,7 @@
       <w:lvlText w:val="•"/>
       <w:lvlJc w:val="left"/>
       <w:pPr>
-        <w:ind w:left="4884" w:hanging="186"/>
+        <w:ind w:left="5028" w:hanging="186"/>
       </w:pPr>
       <w:rPr>
         <w:rFonts w:hint="default"/>
@@ -6587,7 +6761,7 @@
       <w:lvlText w:val="•"/>
       <w:lvlJc w:val="left"/>
       <w:pPr>
-        <w:ind w:left="5930" w:hanging="186"/>
+        <w:ind w:left="6110" w:hanging="186"/>
       </w:pPr>
       <w:rPr>
         <w:rFonts w:hint="default"/>
@@ -6600,7 +6774,7 @@
       <w:lvlText w:val="•"/>
       <w:lvlJc w:val="left"/>
       <w:pPr>
-        <w:ind w:left="6976" w:hanging="186"/>
+        <w:ind w:left="7192" w:hanging="186"/>
       </w:pPr>
       <w:rPr>
         <w:rFonts w:hint="default"/>
@@ -6613,7 +6787,7 @@
       <w:lvlText w:val="•"/>
       <w:lvlJc w:val="left"/>
       <w:pPr>
-        <w:ind w:left="8022" w:hanging="186"/>
+        <w:ind w:left="8274" w:hanging="186"/>
       </w:pPr>
       <w:rPr>
         <w:rFonts w:hint="default"/>
@@ -6626,7 +6800,7 @@
       <w:lvlText w:val="•"/>
       <w:lvlJc w:val="left"/>
       <w:pPr>
-        <w:ind w:left="9068" w:hanging="186"/>
+        <w:ind w:left="9356" w:hanging="186"/>
       </w:pPr>
       <w:rPr>
         <w:rFonts w:hint="default"/>
@@ -6706,7 +6880,6 @@
     <w:uiPriority w:val="1"/>
     <w:qFormat/>
     <w:pPr>
-      <w:spacing w:before="18"/>
       <w:ind w:left="695" w:hanging="185"/>
     </w:pPr>
     <w:rPr>
@@ -6722,7 +6895,7 @@
     <w:uiPriority w:val="1"/>
     <w:qFormat/>
     <w:pPr>
-      <w:spacing w:before="116"/>
+      <w:spacing w:before="115"/>
       <w:outlineLvl w:val="1"/>
     </w:pPr>
     <w:rPr>
@@ -6739,7 +6912,7 @@
     <w:qFormat/>
     <w:pPr>
       <w:spacing w:line="539" w:lineRule="exact"/>
-      <w:ind w:left="3" w:right="359"/>
+      <w:ind w:left="3" w:right="719"/>
       <w:jc w:val="center"/>
     </w:pPr>
     <w:rPr>
@@ -6757,7 +6930,7 @@
     <w:uiPriority w:val="1"/>
     <w:qFormat/>
     <w:pPr>
-      <w:spacing w:before="18"/>
+      <w:spacing w:before="11"/>
       <w:ind w:left="695" w:hanging="185"/>
     </w:pPr>
     <w:rPr>

</xml_diff>